<commit_message>
Division en clases Software y Hardware. Añadidos PerformanceCounterCategory.
</commit_message>
<xml_diff>
--- a/Documentacion TFG/Horas.docx
+++ b/Documentacion TFG/Horas.docx
@@ -32,25 +32,26 @@
         <w:tblLook w:val="04A0" w:firstRow="1" w:lastRow="0" w:firstColumn="1" w:lastColumn="0" w:noHBand="0" w:noVBand="1"/>
       </w:tblPr>
       <w:tblGrid>
-        <w:gridCol w:w="903"/>
-        <w:gridCol w:w="1012"/>
-        <w:gridCol w:w="1044"/>
+        <w:gridCol w:w="476"/>
+        <w:gridCol w:w="880"/>
+        <w:gridCol w:w="995"/>
         <w:gridCol w:w="1251"/>
-        <w:gridCol w:w="1026"/>
-        <w:gridCol w:w="1045"/>
-        <w:gridCol w:w="1045"/>
+        <w:gridCol w:w="927"/>
+        <w:gridCol w:w="1001"/>
+        <w:gridCol w:w="1000"/>
         <w:gridCol w:w="1168"/>
+        <w:gridCol w:w="796"/>
       </w:tblGrid>
       <w:tr>
         <w:tc>
           <w:tcPr>
-            <w:tcW w:w="1061" w:type="dxa"/>
+            <w:tcW w:w="544" w:type="dxa"/>
           </w:tcPr>
           <w:p/>
         </w:tc>
         <w:tc>
           <w:tcPr>
-            <w:tcW w:w="1061" w:type="dxa"/>
+            <w:tcW w:w="901" w:type="dxa"/>
           </w:tcPr>
           <w:p>
             <w:pPr>
@@ -63,7 +64,7 @@
         </w:tc>
         <w:tc>
           <w:tcPr>
-            <w:tcW w:w="1062" w:type="dxa"/>
+            <w:tcW w:w="1003" w:type="dxa"/>
           </w:tcPr>
           <w:p>
             <w:pPr>
@@ -76,7 +77,7 @@
         </w:tc>
         <w:tc>
           <w:tcPr>
-            <w:tcW w:w="1062" w:type="dxa"/>
+            <w:tcW w:w="1251" w:type="dxa"/>
           </w:tcPr>
           <w:p>
             <w:pPr>
@@ -89,7 +90,7 @@
         </w:tc>
         <w:tc>
           <w:tcPr>
-            <w:tcW w:w="1062" w:type="dxa"/>
+            <w:tcW w:w="943" w:type="dxa"/>
           </w:tcPr>
           <w:p>
             <w:pPr>
@@ -102,7 +103,7 @@
         </w:tc>
         <w:tc>
           <w:tcPr>
-            <w:tcW w:w="1062" w:type="dxa"/>
+            <w:tcW w:w="1008" w:type="dxa"/>
           </w:tcPr>
           <w:p>
             <w:pPr>
@@ -115,7 +116,7 @@
         </w:tc>
         <w:tc>
           <w:tcPr>
-            <w:tcW w:w="1062" w:type="dxa"/>
+            <w:tcW w:w="1007" w:type="dxa"/>
           </w:tcPr>
           <w:p>
             <w:pPr>
@@ -128,7 +129,7 @@
         </w:tc>
         <w:tc>
           <w:tcPr>
-            <w:tcW w:w="1062" w:type="dxa"/>
+            <w:tcW w:w="1168" w:type="dxa"/>
           </w:tcPr>
           <w:p>
             <w:pPr>
@@ -136,6 +137,19 @@
             </w:pPr>
             <w:r>
               <w:t>DOMINGO</w:t>
+            </w:r>
+          </w:p>
+        </w:tc>
+        <w:tc>
+          <w:tcPr>
+            <w:tcW w:w="669" w:type="dxa"/>
+          </w:tcPr>
+          <w:p>
+            <w:pPr>
+              <w:jc w:val="center"/>
+            </w:pPr>
+            <w:r>
+              <w:t>TOTAL</w:t>
             </w:r>
           </w:p>
         </w:tc>
@@ -143,73 +157,83 @@
       <w:tr>
         <w:tc>
           <w:tcPr>
-            <w:tcW w:w="1061" w:type="dxa"/>
+            <w:tcW w:w="544" w:type="dxa"/>
           </w:tcPr>
           <w:p/>
         </w:tc>
         <w:tc>
           <w:tcPr>
-            <w:tcW w:w="1061" w:type="dxa"/>
-          </w:tcPr>
-          <w:p>
-            <w:pPr>
-              <w:jc w:val="center"/>
-            </w:pPr>
-          </w:p>
-        </w:tc>
-        <w:tc>
-          <w:tcPr>
-            <w:tcW w:w="1062" w:type="dxa"/>
-          </w:tcPr>
-          <w:p>
-            <w:pPr>
-              <w:jc w:val="center"/>
-            </w:pPr>
-          </w:p>
-        </w:tc>
-        <w:tc>
-          <w:tcPr>
-            <w:tcW w:w="1062" w:type="dxa"/>
-          </w:tcPr>
-          <w:p>
-            <w:pPr>
-              <w:jc w:val="center"/>
-            </w:pPr>
-          </w:p>
-        </w:tc>
-        <w:tc>
-          <w:tcPr>
-            <w:tcW w:w="1062" w:type="dxa"/>
-          </w:tcPr>
-          <w:p>
-            <w:pPr>
-              <w:jc w:val="center"/>
-            </w:pPr>
-          </w:p>
-        </w:tc>
-        <w:tc>
-          <w:tcPr>
-            <w:tcW w:w="1062" w:type="dxa"/>
-          </w:tcPr>
-          <w:p>
-            <w:pPr>
-              <w:jc w:val="center"/>
-            </w:pPr>
-          </w:p>
-        </w:tc>
-        <w:tc>
-          <w:tcPr>
-            <w:tcW w:w="1062" w:type="dxa"/>
-          </w:tcPr>
-          <w:p>
-            <w:pPr>
-              <w:jc w:val="center"/>
-            </w:pPr>
-          </w:p>
-        </w:tc>
-        <w:tc>
-          <w:tcPr>
-            <w:tcW w:w="1062" w:type="dxa"/>
+            <w:tcW w:w="901" w:type="dxa"/>
+          </w:tcPr>
+          <w:p>
+            <w:pPr>
+              <w:jc w:val="center"/>
+            </w:pPr>
+          </w:p>
+        </w:tc>
+        <w:tc>
+          <w:tcPr>
+            <w:tcW w:w="1003" w:type="dxa"/>
+          </w:tcPr>
+          <w:p>
+            <w:pPr>
+              <w:jc w:val="center"/>
+            </w:pPr>
+          </w:p>
+        </w:tc>
+        <w:tc>
+          <w:tcPr>
+            <w:tcW w:w="1251" w:type="dxa"/>
+          </w:tcPr>
+          <w:p>
+            <w:pPr>
+              <w:jc w:val="center"/>
+            </w:pPr>
+          </w:p>
+        </w:tc>
+        <w:tc>
+          <w:tcPr>
+            <w:tcW w:w="943" w:type="dxa"/>
+          </w:tcPr>
+          <w:p>
+            <w:pPr>
+              <w:jc w:val="center"/>
+            </w:pPr>
+          </w:p>
+        </w:tc>
+        <w:tc>
+          <w:tcPr>
+            <w:tcW w:w="1008" w:type="dxa"/>
+          </w:tcPr>
+          <w:p>
+            <w:pPr>
+              <w:jc w:val="center"/>
+            </w:pPr>
+          </w:p>
+        </w:tc>
+        <w:tc>
+          <w:tcPr>
+            <w:tcW w:w="1007" w:type="dxa"/>
+          </w:tcPr>
+          <w:p>
+            <w:pPr>
+              <w:jc w:val="center"/>
+            </w:pPr>
+          </w:p>
+        </w:tc>
+        <w:tc>
+          <w:tcPr>
+            <w:tcW w:w="1168" w:type="dxa"/>
+          </w:tcPr>
+          <w:p>
+            <w:pPr>
+              <w:jc w:val="center"/>
+            </w:pPr>
+          </w:p>
+        </w:tc>
+        <w:tc>
+          <w:tcPr>
+            <w:tcW w:w="669" w:type="dxa"/>
           </w:tcPr>
           <w:p>
             <w:pPr>
@@ -221,73 +245,83 @@
       <w:tr>
         <w:tc>
           <w:tcPr>
-            <w:tcW w:w="1061" w:type="dxa"/>
+            <w:tcW w:w="544" w:type="dxa"/>
           </w:tcPr>
           <w:p/>
         </w:tc>
         <w:tc>
           <w:tcPr>
-            <w:tcW w:w="1061" w:type="dxa"/>
-          </w:tcPr>
-          <w:p>
-            <w:pPr>
-              <w:jc w:val="center"/>
-            </w:pPr>
-          </w:p>
-        </w:tc>
-        <w:tc>
-          <w:tcPr>
-            <w:tcW w:w="1062" w:type="dxa"/>
-          </w:tcPr>
-          <w:p>
-            <w:pPr>
-              <w:jc w:val="center"/>
-            </w:pPr>
-          </w:p>
-        </w:tc>
-        <w:tc>
-          <w:tcPr>
-            <w:tcW w:w="1062" w:type="dxa"/>
-          </w:tcPr>
-          <w:p>
-            <w:pPr>
-              <w:jc w:val="center"/>
-            </w:pPr>
-          </w:p>
-        </w:tc>
-        <w:tc>
-          <w:tcPr>
-            <w:tcW w:w="1062" w:type="dxa"/>
-          </w:tcPr>
-          <w:p>
-            <w:pPr>
-              <w:jc w:val="center"/>
-            </w:pPr>
-          </w:p>
-        </w:tc>
-        <w:tc>
-          <w:tcPr>
-            <w:tcW w:w="1062" w:type="dxa"/>
-          </w:tcPr>
-          <w:p>
-            <w:pPr>
-              <w:jc w:val="center"/>
-            </w:pPr>
-          </w:p>
-        </w:tc>
-        <w:tc>
-          <w:tcPr>
-            <w:tcW w:w="1062" w:type="dxa"/>
-          </w:tcPr>
-          <w:p>
-            <w:pPr>
-              <w:jc w:val="center"/>
-            </w:pPr>
-          </w:p>
-        </w:tc>
-        <w:tc>
-          <w:tcPr>
-            <w:tcW w:w="1062" w:type="dxa"/>
+            <w:tcW w:w="901" w:type="dxa"/>
+          </w:tcPr>
+          <w:p>
+            <w:pPr>
+              <w:jc w:val="center"/>
+            </w:pPr>
+          </w:p>
+        </w:tc>
+        <w:tc>
+          <w:tcPr>
+            <w:tcW w:w="1003" w:type="dxa"/>
+          </w:tcPr>
+          <w:p>
+            <w:pPr>
+              <w:jc w:val="center"/>
+            </w:pPr>
+          </w:p>
+        </w:tc>
+        <w:tc>
+          <w:tcPr>
+            <w:tcW w:w="1251" w:type="dxa"/>
+          </w:tcPr>
+          <w:p>
+            <w:pPr>
+              <w:jc w:val="center"/>
+            </w:pPr>
+          </w:p>
+        </w:tc>
+        <w:tc>
+          <w:tcPr>
+            <w:tcW w:w="943" w:type="dxa"/>
+          </w:tcPr>
+          <w:p>
+            <w:pPr>
+              <w:jc w:val="center"/>
+            </w:pPr>
+          </w:p>
+        </w:tc>
+        <w:tc>
+          <w:tcPr>
+            <w:tcW w:w="1008" w:type="dxa"/>
+          </w:tcPr>
+          <w:p>
+            <w:pPr>
+              <w:jc w:val="center"/>
+            </w:pPr>
+          </w:p>
+        </w:tc>
+        <w:tc>
+          <w:tcPr>
+            <w:tcW w:w="1007" w:type="dxa"/>
+          </w:tcPr>
+          <w:p>
+            <w:pPr>
+              <w:jc w:val="center"/>
+            </w:pPr>
+          </w:p>
+        </w:tc>
+        <w:tc>
+          <w:tcPr>
+            <w:tcW w:w="1168" w:type="dxa"/>
+          </w:tcPr>
+          <w:p>
+            <w:pPr>
+              <w:jc w:val="center"/>
+            </w:pPr>
+          </w:p>
+        </w:tc>
+        <w:tc>
+          <w:tcPr>
+            <w:tcW w:w="669" w:type="dxa"/>
           </w:tcPr>
           <w:p>
             <w:pPr>
@@ -299,73 +333,83 @@
       <w:tr>
         <w:tc>
           <w:tcPr>
-            <w:tcW w:w="1061" w:type="dxa"/>
+            <w:tcW w:w="544" w:type="dxa"/>
           </w:tcPr>
           <w:p/>
         </w:tc>
         <w:tc>
           <w:tcPr>
-            <w:tcW w:w="1061" w:type="dxa"/>
-          </w:tcPr>
-          <w:p>
-            <w:pPr>
-              <w:jc w:val="center"/>
-            </w:pPr>
-          </w:p>
-        </w:tc>
-        <w:tc>
-          <w:tcPr>
-            <w:tcW w:w="1062" w:type="dxa"/>
-          </w:tcPr>
-          <w:p>
-            <w:pPr>
-              <w:jc w:val="center"/>
-            </w:pPr>
-          </w:p>
-        </w:tc>
-        <w:tc>
-          <w:tcPr>
-            <w:tcW w:w="1062" w:type="dxa"/>
-          </w:tcPr>
-          <w:p>
-            <w:pPr>
-              <w:jc w:val="center"/>
-            </w:pPr>
-          </w:p>
-        </w:tc>
-        <w:tc>
-          <w:tcPr>
-            <w:tcW w:w="1062" w:type="dxa"/>
-          </w:tcPr>
-          <w:p>
-            <w:pPr>
-              <w:jc w:val="center"/>
-            </w:pPr>
-          </w:p>
-        </w:tc>
-        <w:tc>
-          <w:tcPr>
-            <w:tcW w:w="1062" w:type="dxa"/>
-          </w:tcPr>
-          <w:p>
-            <w:pPr>
-              <w:jc w:val="center"/>
-            </w:pPr>
-          </w:p>
-        </w:tc>
-        <w:tc>
-          <w:tcPr>
-            <w:tcW w:w="1062" w:type="dxa"/>
-          </w:tcPr>
-          <w:p>
-            <w:pPr>
-              <w:jc w:val="center"/>
-            </w:pPr>
-          </w:p>
-        </w:tc>
-        <w:tc>
-          <w:tcPr>
-            <w:tcW w:w="1062" w:type="dxa"/>
+            <w:tcW w:w="901" w:type="dxa"/>
+          </w:tcPr>
+          <w:p>
+            <w:pPr>
+              <w:jc w:val="center"/>
+            </w:pPr>
+          </w:p>
+        </w:tc>
+        <w:tc>
+          <w:tcPr>
+            <w:tcW w:w="1003" w:type="dxa"/>
+          </w:tcPr>
+          <w:p>
+            <w:pPr>
+              <w:jc w:val="center"/>
+            </w:pPr>
+          </w:p>
+        </w:tc>
+        <w:tc>
+          <w:tcPr>
+            <w:tcW w:w="1251" w:type="dxa"/>
+          </w:tcPr>
+          <w:p>
+            <w:pPr>
+              <w:jc w:val="center"/>
+            </w:pPr>
+          </w:p>
+        </w:tc>
+        <w:tc>
+          <w:tcPr>
+            <w:tcW w:w="943" w:type="dxa"/>
+          </w:tcPr>
+          <w:p>
+            <w:pPr>
+              <w:jc w:val="center"/>
+            </w:pPr>
+          </w:p>
+        </w:tc>
+        <w:tc>
+          <w:tcPr>
+            <w:tcW w:w="1008" w:type="dxa"/>
+          </w:tcPr>
+          <w:p>
+            <w:pPr>
+              <w:jc w:val="center"/>
+            </w:pPr>
+          </w:p>
+        </w:tc>
+        <w:tc>
+          <w:tcPr>
+            <w:tcW w:w="1007" w:type="dxa"/>
+          </w:tcPr>
+          <w:p>
+            <w:pPr>
+              <w:jc w:val="center"/>
+            </w:pPr>
+          </w:p>
+        </w:tc>
+        <w:tc>
+          <w:tcPr>
+            <w:tcW w:w="1168" w:type="dxa"/>
+          </w:tcPr>
+          <w:p>
+            <w:pPr>
+              <w:jc w:val="center"/>
+            </w:pPr>
+          </w:p>
+        </w:tc>
+        <w:tc>
+          <w:tcPr>
+            <w:tcW w:w="669" w:type="dxa"/>
           </w:tcPr>
           <w:p>
             <w:pPr>
@@ -377,73 +421,83 @@
       <w:tr>
         <w:tc>
           <w:tcPr>
-            <w:tcW w:w="1061" w:type="dxa"/>
+            <w:tcW w:w="544" w:type="dxa"/>
           </w:tcPr>
           <w:p/>
         </w:tc>
         <w:tc>
           <w:tcPr>
-            <w:tcW w:w="1061" w:type="dxa"/>
-          </w:tcPr>
-          <w:p>
-            <w:pPr>
-              <w:jc w:val="center"/>
-            </w:pPr>
-          </w:p>
-        </w:tc>
-        <w:tc>
-          <w:tcPr>
-            <w:tcW w:w="1062" w:type="dxa"/>
-          </w:tcPr>
-          <w:p>
-            <w:pPr>
-              <w:jc w:val="center"/>
-            </w:pPr>
-          </w:p>
-        </w:tc>
-        <w:tc>
-          <w:tcPr>
-            <w:tcW w:w="1062" w:type="dxa"/>
-          </w:tcPr>
-          <w:p>
-            <w:pPr>
-              <w:jc w:val="center"/>
-            </w:pPr>
-          </w:p>
-        </w:tc>
-        <w:tc>
-          <w:tcPr>
-            <w:tcW w:w="1062" w:type="dxa"/>
-          </w:tcPr>
-          <w:p>
-            <w:pPr>
-              <w:jc w:val="center"/>
-            </w:pPr>
-          </w:p>
-        </w:tc>
-        <w:tc>
-          <w:tcPr>
-            <w:tcW w:w="1062" w:type="dxa"/>
-          </w:tcPr>
-          <w:p>
-            <w:pPr>
-              <w:jc w:val="center"/>
-            </w:pPr>
-          </w:p>
-        </w:tc>
-        <w:tc>
-          <w:tcPr>
-            <w:tcW w:w="1062" w:type="dxa"/>
-          </w:tcPr>
-          <w:p>
-            <w:pPr>
-              <w:jc w:val="center"/>
-            </w:pPr>
-          </w:p>
-        </w:tc>
-        <w:tc>
-          <w:tcPr>
-            <w:tcW w:w="1062" w:type="dxa"/>
+            <w:tcW w:w="901" w:type="dxa"/>
+          </w:tcPr>
+          <w:p>
+            <w:pPr>
+              <w:jc w:val="center"/>
+            </w:pPr>
+          </w:p>
+        </w:tc>
+        <w:tc>
+          <w:tcPr>
+            <w:tcW w:w="1003" w:type="dxa"/>
+          </w:tcPr>
+          <w:p>
+            <w:pPr>
+              <w:jc w:val="center"/>
+            </w:pPr>
+          </w:p>
+        </w:tc>
+        <w:tc>
+          <w:tcPr>
+            <w:tcW w:w="1251" w:type="dxa"/>
+          </w:tcPr>
+          <w:p>
+            <w:pPr>
+              <w:jc w:val="center"/>
+            </w:pPr>
+          </w:p>
+        </w:tc>
+        <w:tc>
+          <w:tcPr>
+            <w:tcW w:w="943" w:type="dxa"/>
+          </w:tcPr>
+          <w:p>
+            <w:pPr>
+              <w:jc w:val="center"/>
+            </w:pPr>
+          </w:p>
+        </w:tc>
+        <w:tc>
+          <w:tcPr>
+            <w:tcW w:w="1008" w:type="dxa"/>
+          </w:tcPr>
+          <w:p>
+            <w:pPr>
+              <w:jc w:val="center"/>
+            </w:pPr>
+          </w:p>
+        </w:tc>
+        <w:tc>
+          <w:tcPr>
+            <w:tcW w:w="1007" w:type="dxa"/>
+          </w:tcPr>
+          <w:p>
+            <w:pPr>
+              <w:jc w:val="center"/>
+            </w:pPr>
+          </w:p>
+        </w:tc>
+        <w:tc>
+          <w:tcPr>
+            <w:tcW w:w="1168" w:type="dxa"/>
+          </w:tcPr>
+          <w:p>
+            <w:pPr>
+              <w:jc w:val="center"/>
+            </w:pPr>
+          </w:p>
+        </w:tc>
+        <w:tc>
+          <w:tcPr>
+            <w:tcW w:w="669" w:type="dxa"/>
           </w:tcPr>
           <w:p>
             <w:pPr>
@@ -455,13 +509,13 @@
       <w:tr>
         <w:tc>
           <w:tcPr>
-            <w:tcW w:w="1061" w:type="dxa"/>
+            <w:tcW w:w="544" w:type="dxa"/>
           </w:tcPr>
           <w:p/>
         </w:tc>
         <w:tc>
           <w:tcPr>
-            <w:tcW w:w="1061" w:type="dxa"/>
+            <w:tcW w:w="901" w:type="dxa"/>
           </w:tcPr>
           <w:p>
             <w:pPr>
@@ -474,7 +528,7 @@
         </w:tc>
         <w:tc>
           <w:tcPr>
-            <w:tcW w:w="1062" w:type="dxa"/>
+            <w:tcW w:w="1003" w:type="dxa"/>
           </w:tcPr>
           <w:p>
             <w:pPr>
@@ -487,7 +541,7 @@
         </w:tc>
         <w:tc>
           <w:tcPr>
-            <w:tcW w:w="1062" w:type="dxa"/>
+            <w:tcW w:w="1251" w:type="dxa"/>
           </w:tcPr>
           <w:p>
             <w:pPr>
@@ -500,7 +554,7 @@
         </w:tc>
         <w:tc>
           <w:tcPr>
-            <w:tcW w:w="1062" w:type="dxa"/>
+            <w:tcW w:w="943" w:type="dxa"/>
           </w:tcPr>
           <w:p>
             <w:pPr>
@@ -513,7 +567,7 @@
         </w:tc>
         <w:tc>
           <w:tcPr>
-            <w:tcW w:w="1062" w:type="dxa"/>
+            <w:tcW w:w="1008" w:type="dxa"/>
           </w:tcPr>
           <w:p>
             <w:pPr>
@@ -526,7 +580,7 @@
         </w:tc>
         <w:tc>
           <w:tcPr>
-            <w:tcW w:w="1062" w:type="dxa"/>
+            <w:tcW w:w="1007" w:type="dxa"/>
           </w:tcPr>
           <w:p>
             <w:pPr>
@@ -539,7 +593,7 @@
         </w:tc>
         <w:tc>
           <w:tcPr>
-            <w:tcW w:w="1062" w:type="dxa"/>
+            <w:tcW w:w="1168" w:type="dxa"/>
           </w:tcPr>
           <w:p>
             <w:pPr>
@@ -548,79 +602,99 @@
             <w:r>
               <w:t>06</w:t>
             </w:r>
+          </w:p>
+        </w:tc>
+        <w:tc>
+          <w:tcPr>
+            <w:tcW w:w="669" w:type="dxa"/>
+          </w:tcPr>
+          <w:p>
+            <w:pPr>
+              <w:jc w:val="center"/>
+            </w:pPr>
           </w:p>
         </w:tc>
       </w:tr>
       <w:tr>
         <w:tc>
           <w:tcPr>
-            <w:tcW w:w="1061" w:type="dxa"/>
+            <w:tcW w:w="544" w:type="dxa"/>
           </w:tcPr>
           <w:p/>
         </w:tc>
         <w:tc>
           <w:tcPr>
-            <w:tcW w:w="1061" w:type="dxa"/>
-          </w:tcPr>
-          <w:p>
-            <w:pPr>
-              <w:jc w:val="center"/>
-            </w:pPr>
-          </w:p>
-        </w:tc>
-        <w:tc>
-          <w:tcPr>
-            <w:tcW w:w="1062" w:type="dxa"/>
-          </w:tcPr>
-          <w:p>
-            <w:pPr>
-              <w:jc w:val="center"/>
-            </w:pPr>
-          </w:p>
-        </w:tc>
-        <w:tc>
-          <w:tcPr>
-            <w:tcW w:w="1062" w:type="dxa"/>
-          </w:tcPr>
-          <w:p>
-            <w:pPr>
-              <w:jc w:val="center"/>
-            </w:pPr>
-          </w:p>
-        </w:tc>
-        <w:tc>
-          <w:tcPr>
-            <w:tcW w:w="1062" w:type="dxa"/>
-          </w:tcPr>
-          <w:p>
-            <w:pPr>
-              <w:jc w:val="center"/>
-            </w:pPr>
-          </w:p>
-        </w:tc>
-        <w:tc>
-          <w:tcPr>
-            <w:tcW w:w="1062" w:type="dxa"/>
-          </w:tcPr>
-          <w:p>
-            <w:pPr>
-              <w:jc w:val="center"/>
-            </w:pPr>
-          </w:p>
-        </w:tc>
-        <w:tc>
-          <w:tcPr>
-            <w:tcW w:w="1062" w:type="dxa"/>
-          </w:tcPr>
-          <w:p>
-            <w:pPr>
-              <w:jc w:val="center"/>
-            </w:pPr>
-          </w:p>
-        </w:tc>
-        <w:tc>
-          <w:tcPr>
-            <w:tcW w:w="1062" w:type="dxa"/>
+            <w:tcW w:w="901" w:type="dxa"/>
+          </w:tcPr>
+          <w:p>
+            <w:pPr>
+              <w:jc w:val="center"/>
+            </w:pPr>
+          </w:p>
+        </w:tc>
+        <w:tc>
+          <w:tcPr>
+            <w:tcW w:w="1003" w:type="dxa"/>
+          </w:tcPr>
+          <w:p>
+            <w:pPr>
+              <w:jc w:val="center"/>
+            </w:pPr>
+          </w:p>
+        </w:tc>
+        <w:tc>
+          <w:tcPr>
+            <w:tcW w:w="1251" w:type="dxa"/>
+          </w:tcPr>
+          <w:p>
+            <w:pPr>
+              <w:jc w:val="center"/>
+            </w:pPr>
+          </w:p>
+        </w:tc>
+        <w:tc>
+          <w:tcPr>
+            <w:tcW w:w="943" w:type="dxa"/>
+          </w:tcPr>
+          <w:p>
+            <w:pPr>
+              <w:jc w:val="center"/>
+            </w:pPr>
+          </w:p>
+        </w:tc>
+        <w:tc>
+          <w:tcPr>
+            <w:tcW w:w="1008" w:type="dxa"/>
+          </w:tcPr>
+          <w:p>
+            <w:pPr>
+              <w:jc w:val="center"/>
+            </w:pPr>
+          </w:p>
+        </w:tc>
+        <w:tc>
+          <w:tcPr>
+            <w:tcW w:w="1007" w:type="dxa"/>
+          </w:tcPr>
+          <w:p>
+            <w:pPr>
+              <w:jc w:val="center"/>
+            </w:pPr>
+          </w:p>
+        </w:tc>
+        <w:tc>
+          <w:tcPr>
+            <w:tcW w:w="1168" w:type="dxa"/>
+          </w:tcPr>
+          <w:p>
+            <w:pPr>
+              <w:jc w:val="center"/>
+            </w:pPr>
+          </w:p>
+        </w:tc>
+        <w:tc>
+          <w:tcPr>
+            <w:tcW w:w="669" w:type="dxa"/>
           </w:tcPr>
           <w:p>
             <w:pPr>
@@ -632,13 +706,13 @@
       <w:tr>
         <w:tc>
           <w:tcPr>
-            <w:tcW w:w="1061" w:type="dxa"/>
+            <w:tcW w:w="544" w:type="dxa"/>
           </w:tcPr>
           <w:p/>
         </w:tc>
         <w:tc>
           <w:tcPr>
-            <w:tcW w:w="1061" w:type="dxa"/>
+            <w:tcW w:w="901" w:type="dxa"/>
           </w:tcPr>
           <w:p>
             <w:pPr>
@@ -651,7 +725,7 @@
         </w:tc>
         <w:tc>
           <w:tcPr>
-            <w:tcW w:w="1062" w:type="dxa"/>
+            <w:tcW w:w="1003" w:type="dxa"/>
           </w:tcPr>
           <w:p>
             <w:pPr>
@@ -664,7 +738,7 @@
         </w:tc>
         <w:tc>
           <w:tcPr>
-            <w:tcW w:w="1062" w:type="dxa"/>
+            <w:tcW w:w="1251" w:type="dxa"/>
           </w:tcPr>
           <w:p>
             <w:pPr>
@@ -677,7 +751,7 @@
         </w:tc>
         <w:tc>
           <w:tcPr>
-            <w:tcW w:w="1062" w:type="dxa"/>
+            <w:tcW w:w="943" w:type="dxa"/>
           </w:tcPr>
           <w:p>
             <w:pPr>
@@ -690,7 +764,7 @@
         </w:tc>
         <w:tc>
           <w:tcPr>
-            <w:tcW w:w="1062" w:type="dxa"/>
+            <w:tcW w:w="1008" w:type="dxa"/>
           </w:tcPr>
           <w:p>
             <w:pPr>
@@ -703,7 +777,7 @@
         </w:tc>
         <w:tc>
           <w:tcPr>
-            <w:tcW w:w="1062" w:type="dxa"/>
+            <w:tcW w:w="1007" w:type="dxa"/>
           </w:tcPr>
           <w:p>
             <w:pPr>
@@ -716,7 +790,7 @@
         </w:tc>
         <w:tc>
           <w:tcPr>
-            <w:tcW w:w="1062" w:type="dxa"/>
+            <w:tcW w:w="1168" w:type="dxa"/>
           </w:tcPr>
           <w:p>
             <w:pPr>
@@ -725,29 +799,39 @@
             <w:r>
               <w:t>13-03</w:t>
             </w:r>
+          </w:p>
+        </w:tc>
+        <w:tc>
+          <w:tcPr>
+            <w:tcW w:w="669" w:type="dxa"/>
+          </w:tcPr>
+          <w:p>
+            <w:pPr>
+              <w:jc w:val="center"/>
+            </w:pPr>
           </w:p>
         </w:tc>
       </w:tr>
       <w:tr>
         <w:tc>
           <w:tcPr>
-            <w:tcW w:w="1061" w:type="dxa"/>
+            <w:tcW w:w="544" w:type="dxa"/>
           </w:tcPr>
           <w:p/>
         </w:tc>
         <w:tc>
           <w:tcPr>
-            <w:tcW w:w="1061" w:type="dxa"/>
-          </w:tcPr>
-          <w:p>
-            <w:pPr>
-              <w:jc w:val="center"/>
-            </w:pPr>
-          </w:p>
-        </w:tc>
-        <w:tc>
-          <w:tcPr>
-            <w:tcW w:w="1062" w:type="dxa"/>
+            <w:tcW w:w="901" w:type="dxa"/>
+          </w:tcPr>
+          <w:p>
+            <w:pPr>
+              <w:jc w:val="center"/>
+            </w:pPr>
+          </w:p>
+        </w:tc>
+        <w:tc>
+          <w:tcPr>
+            <w:tcW w:w="1003" w:type="dxa"/>
           </w:tcPr>
           <w:p>
             <w:pPr>
@@ -760,7 +844,7 @@
         </w:tc>
         <w:tc>
           <w:tcPr>
-            <w:tcW w:w="1062" w:type="dxa"/>
+            <w:tcW w:w="1251" w:type="dxa"/>
           </w:tcPr>
           <w:p>
             <w:pPr>
@@ -769,43 +853,59 @@
             <w:r>
               <w:t>1h</w:t>
             </w:r>
+          </w:p>
+        </w:tc>
+        <w:tc>
+          <w:tcPr>
+            <w:tcW w:w="943" w:type="dxa"/>
+          </w:tcPr>
+          <w:p>
+            <w:pPr>
+              <w:jc w:val="center"/>
+            </w:pPr>
+            <w:r>
+              <w:t>1h</w:t>
+            </w:r>
+          </w:p>
+        </w:tc>
+        <w:tc>
+          <w:tcPr>
+            <w:tcW w:w="1008" w:type="dxa"/>
+          </w:tcPr>
+          <w:p>
+            <w:pPr>
+              <w:jc w:val="center"/>
+            </w:pPr>
+            <w:r>
+              <w:t>1h</w:t>
+            </w:r>
+          </w:p>
+        </w:tc>
+        <w:tc>
+          <w:tcPr>
+            <w:tcW w:w="1007" w:type="dxa"/>
+          </w:tcPr>
+          <w:p>
+            <w:pPr>
+              <w:jc w:val="center"/>
+            </w:pPr>
             <w:bookmarkStart w:id="0" w:name="_GoBack"/>
             <w:bookmarkEnd w:id="0"/>
           </w:p>
         </w:tc>
         <w:tc>
           <w:tcPr>
-            <w:tcW w:w="1062" w:type="dxa"/>
-          </w:tcPr>
-          <w:p>
-            <w:pPr>
-              <w:jc w:val="center"/>
-            </w:pPr>
-          </w:p>
-        </w:tc>
-        <w:tc>
-          <w:tcPr>
-            <w:tcW w:w="1062" w:type="dxa"/>
-          </w:tcPr>
-          <w:p>
-            <w:pPr>
-              <w:jc w:val="center"/>
-            </w:pPr>
-          </w:p>
-        </w:tc>
-        <w:tc>
-          <w:tcPr>
-            <w:tcW w:w="1062" w:type="dxa"/>
-          </w:tcPr>
-          <w:p>
-            <w:pPr>
-              <w:jc w:val="center"/>
-            </w:pPr>
-          </w:p>
-        </w:tc>
-        <w:tc>
-          <w:tcPr>
-            <w:tcW w:w="1062" w:type="dxa"/>
+            <w:tcW w:w="1168" w:type="dxa"/>
+          </w:tcPr>
+          <w:p>
+            <w:pPr>
+              <w:jc w:val="center"/>
+            </w:pPr>
+          </w:p>
+        </w:tc>
+        <w:tc>
+          <w:tcPr>
+            <w:tcW w:w="669" w:type="dxa"/>
           </w:tcPr>
           <w:p>
             <w:pPr>
@@ -817,13 +917,13 @@
       <w:tr>
         <w:tc>
           <w:tcPr>
-            <w:tcW w:w="1061" w:type="dxa"/>
+            <w:tcW w:w="544" w:type="dxa"/>
           </w:tcPr>
           <w:p/>
         </w:tc>
         <w:tc>
           <w:tcPr>
-            <w:tcW w:w="1061" w:type="dxa"/>
+            <w:tcW w:w="901" w:type="dxa"/>
           </w:tcPr>
           <w:p>
             <w:pPr>
@@ -836,7 +936,7 @@
         </w:tc>
         <w:tc>
           <w:tcPr>
-            <w:tcW w:w="1062" w:type="dxa"/>
+            <w:tcW w:w="1003" w:type="dxa"/>
           </w:tcPr>
           <w:p>
             <w:pPr>
@@ -849,7 +949,7 @@
         </w:tc>
         <w:tc>
           <w:tcPr>
-            <w:tcW w:w="1062" w:type="dxa"/>
+            <w:tcW w:w="1251" w:type="dxa"/>
           </w:tcPr>
           <w:p>
             <w:pPr>
@@ -862,7 +962,7 @@
         </w:tc>
         <w:tc>
           <w:tcPr>
-            <w:tcW w:w="1062" w:type="dxa"/>
+            <w:tcW w:w="943" w:type="dxa"/>
           </w:tcPr>
           <w:p>
             <w:pPr>
@@ -875,7 +975,7 @@
         </w:tc>
         <w:tc>
           <w:tcPr>
-            <w:tcW w:w="1062" w:type="dxa"/>
+            <w:tcW w:w="1008" w:type="dxa"/>
           </w:tcPr>
           <w:p>
             <w:pPr>
@@ -888,7 +988,7 @@
         </w:tc>
         <w:tc>
           <w:tcPr>
-            <w:tcW w:w="1062" w:type="dxa"/>
+            <w:tcW w:w="1007" w:type="dxa"/>
           </w:tcPr>
           <w:p>
             <w:pPr>
@@ -901,7 +1001,7 @@
         </w:tc>
         <w:tc>
           <w:tcPr>
-            <w:tcW w:w="1062" w:type="dxa"/>
+            <w:tcW w:w="1168" w:type="dxa"/>
           </w:tcPr>
           <w:p>
             <w:pPr>
@@ -910,79 +1010,99 @@
             <w:r>
               <w:t>20</w:t>
             </w:r>
+          </w:p>
+        </w:tc>
+        <w:tc>
+          <w:tcPr>
+            <w:tcW w:w="669" w:type="dxa"/>
+          </w:tcPr>
+          <w:p>
+            <w:pPr>
+              <w:jc w:val="center"/>
+            </w:pPr>
           </w:p>
         </w:tc>
       </w:tr>
       <w:tr>
         <w:tc>
           <w:tcPr>
-            <w:tcW w:w="1061" w:type="dxa"/>
+            <w:tcW w:w="544" w:type="dxa"/>
           </w:tcPr>
           <w:p/>
         </w:tc>
         <w:tc>
           <w:tcPr>
-            <w:tcW w:w="1061" w:type="dxa"/>
-          </w:tcPr>
-          <w:p>
-            <w:pPr>
-              <w:jc w:val="center"/>
-            </w:pPr>
-          </w:p>
-        </w:tc>
-        <w:tc>
-          <w:tcPr>
-            <w:tcW w:w="1062" w:type="dxa"/>
-          </w:tcPr>
-          <w:p>
-            <w:pPr>
-              <w:jc w:val="center"/>
-            </w:pPr>
-          </w:p>
-        </w:tc>
-        <w:tc>
-          <w:tcPr>
-            <w:tcW w:w="1062" w:type="dxa"/>
-          </w:tcPr>
-          <w:p>
-            <w:pPr>
-              <w:jc w:val="center"/>
-            </w:pPr>
-          </w:p>
-        </w:tc>
-        <w:tc>
-          <w:tcPr>
-            <w:tcW w:w="1062" w:type="dxa"/>
-          </w:tcPr>
-          <w:p>
-            <w:pPr>
-              <w:jc w:val="center"/>
-            </w:pPr>
-          </w:p>
-        </w:tc>
-        <w:tc>
-          <w:tcPr>
-            <w:tcW w:w="1062" w:type="dxa"/>
-          </w:tcPr>
-          <w:p>
-            <w:pPr>
-              <w:jc w:val="center"/>
-            </w:pPr>
-          </w:p>
-        </w:tc>
-        <w:tc>
-          <w:tcPr>
-            <w:tcW w:w="1062" w:type="dxa"/>
-          </w:tcPr>
-          <w:p>
-            <w:pPr>
-              <w:jc w:val="center"/>
-            </w:pPr>
-          </w:p>
-        </w:tc>
-        <w:tc>
-          <w:tcPr>
-            <w:tcW w:w="1062" w:type="dxa"/>
+            <w:tcW w:w="901" w:type="dxa"/>
+          </w:tcPr>
+          <w:p>
+            <w:pPr>
+              <w:jc w:val="center"/>
+            </w:pPr>
+          </w:p>
+        </w:tc>
+        <w:tc>
+          <w:tcPr>
+            <w:tcW w:w="1003" w:type="dxa"/>
+          </w:tcPr>
+          <w:p>
+            <w:pPr>
+              <w:jc w:val="center"/>
+            </w:pPr>
+          </w:p>
+        </w:tc>
+        <w:tc>
+          <w:tcPr>
+            <w:tcW w:w="1251" w:type="dxa"/>
+          </w:tcPr>
+          <w:p>
+            <w:pPr>
+              <w:jc w:val="center"/>
+            </w:pPr>
+          </w:p>
+        </w:tc>
+        <w:tc>
+          <w:tcPr>
+            <w:tcW w:w="943" w:type="dxa"/>
+          </w:tcPr>
+          <w:p>
+            <w:pPr>
+              <w:jc w:val="center"/>
+            </w:pPr>
+          </w:p>
+        </w:tc>
+        <w:tc>
+          <w:tcPr>
+            <w:tcW w:w="1008" w:type="dxa"/>
+          </w:tcPr>
+          <w:p>
+            <w:pPr>
+              <w:jc w:val="center"/>
+            </w:pPr>
+          </w:p>
+        </w:tc>
+        <w:tc>
+          <w:tcPr>
+            <w:tcW w:w="1007" w:type="dxa"/>
+          </w:tcPr>
+          <w:p>
+            <w:pPr>
+              <w:jc w:val="center"/>
+            </w:pPr>
+          </w:p>
+        </w:tc>
+        <w:tc>
+          <w:tcPr>
+            <w:tcW w:w="1168" w:type="dxa"/>
+          </w:tcPr>
+          <w:p>
+            <w:pPr>
+              <w:jc w:val="center"/>
+            </w:pPr>
+          </w:p>
+        </w:tc>
+        <w:tc>
+          <w:tcPr>
+            <w:tcW w:w="669" w:type="dxa"/>
           </w:tcPr>
           <w:p>
             <w:pPr>
@@ -994,13 +1114,13 @@
       <w:tr>
         <w:tc>
           <w:tcPr>
-            <w:tcW w:w="1061" w:type="dxa"/>
+            <w:tcW w:w="544" w:type="dxa"/>
           </w:tcPr>
           <w:p/>
         </w:tc>
         <w:tc>
           <w:tcPr>
-            <w:tcW w:w="1061" w:type="dxa"/>
+            <w:tcW w:w="901" w:type="dxa"/>
           </w:tcPr>
           <w:p>
             <w:pPr>
@@ -1013,7 +1133,7 @@
         </w:tc>
         <w:tc>
           <w:tcPr>
-            <w:tcW w:w="1062" w:type="dxa"/>
+            <w:tcW w:w="1003" w:type="dxa"/>
           </w:tcPr>
           <w:p>
             <w:pPr>
@@ -1026,7 +1146,7 @@
         </w:tc>
         <w:tc>
           <w:tcPr>
-            <w:tcW w:w="1062" w:type="dxa"/>
+            <w:tcW w:w="1251" w:type="dxa"/>
           </w:tcPr>
           <w:p>
             <w:pPr>
@@ -1039,7 +1159,7 @@
         </w:tc>
         <w:tc>
           <w:tcPr>
-            <w:tcW w:w="1062" w:type="dxa"/>
+            <w:tcW w:w="943" w:type="dxa"/>
           </w:tcPr>
           <w:p>
             <w:pPr>
@@ -1052,7 +1172,7 @@
         </w:tc>
         <w:tc>
           <w:tcPr>
-            <w:tcW w:w="1062" w:type="dxa"/>
+            <w:tcW w:w="1008" w:type="dxa"/>
           </w:tcPr>
           <w:p>
             <w:pPr>
@@ -1065,7 +1185,7 @@
         </w:tc>
         <w:tc>
           <w:tcPr>
-            <w:tcW w:w="1062" w:type="dxa"/>
+            <w:tcW w:w="1007" w:type="dxa"/>
           </w:tcPr>
           <w:p>
             <w:pPr>
@@ -1078,7 +1198,7 @@
         </w:tc>
         <w:tc>
           <w:tcPr>
-            <w:tcW w:w="1062" w:type="dxa"/>
+            <w:tcW w:w="1168" w:type="dxa"/>
           </w:tcPr>
           <w:p>
             <w:pPr>
@@ -1087,79 +1207,99 @@
             <w:r>
               <w:t>27</w:t>
             </w:r>
+          </w:p>
+        </w:tc>
+        <w:tc>
+          <w:tcPr>
+            <w:tcW w:w="669" w:type="dxa"/>
+          </w:tcPr>
+          <w:p>
+            <w:pPr>
+              <w:jc w:val="center"/>
+            </w:pPr>
           </w:p>
         </w:tc>
       </w:tr>
       <w:tr>
         <w:tc>
           <w:tcPr>
-            <w:tcW w:w="1061" w:type="dxa"/>
+            <w:tcW w:w="544" w:type="dxa"/>
           </w:tcPr>
           <w:p/>
         </w:tc>
         <w:tc>
           <w:tcPr>
-            <w:tcW w:w="1061" w:type="dxa"/>
-          </w:tcPr>
-          <w:p>
-            <w:pPr>
-              <w:jc w:val="center"/>
-            </w:pPr>
-          </w:p>
-        </w:tc>
-        <w:tc>
-          <w:tcPr>
-            <w:tcW w:w="1062" w:type="dxa"/>
-          </w:tcPr>
-          <w:p>
-            <w:pPr>
-              <w:jc w:val="center"/>
-            </w:pPr>
-          </w:p>
-        </w:tc>
-        <w:tc>
-          <w:tcPr>
-            <w:tcW w:w="1062" w:type="dxa"/>
-          </w:tcPr>
-          <w:p>
-            <w:pPr>
-              <w:jc w:val="center"/>
-            </w:pPr>
-          </w:p>
-        </w:tc>
-        <w:tc>
-          <w:tcPr>
-            <w:tcW w:w="1062" w:type="dxa"/>
-          </w:tcPr>
-          <w:p>
-            <w:pPr>
-              <w:jc w:val="center"/>
-            </w:pPr>
-          </w:p>
-        </w:tc>
-        <w:tc>
-          <w:tcPr>
-            <w:tcW w:w="1062" w:type="dxa"/>
-          </w:tcPr>
-          <w:p>
-            <w:pPr>
-              <w:jc w:val="center"/>
-            </w:pPr>
-          </w:p>
-        </w:tc>
-        <w:tc>
-          <w:tcPr>
-            <w:tcW w:w="1062" w:type="dxa"/>
-          </w:tcPr>
-          <w:p>
-            <w:pPr>
-              <w:jc w:val="center"/>
-            </w:pPr>
-          </w:p>
-        </w:tc>
-        <w:tc>
-          <w:tcPr>
-            <w:tcW w:w="1062" w:type="dxa"/>
+            <w:tcW w:w="901" w:type="dxa"/>
+          </w:tcPr>
+          <w:p>
+            <w:pPr>
+              <w:jc w:val="center"/>
+            </w:pPr>
+          </w:p>
+        </w:tc>
+        <w:tc>
+          <w:tcPr>
+            <w:tcW w:w="1003" w:type="dxa"/>
+          </w:tcPr>
+          <w:p>
+            <w:pPr>
+              <w:jc w:val="center"/>
+            </w:pPr>
+          </w:p>
+        </w:tc>
+        <w:tc>
+          <w:tcPr>
+            <w:tcW w:w="1251" w:type="dxa"/>
+          </w:tcPr>
+          <w:p>
+            <w:pPr>
+              <w:jc w:val="center"/>
+            </w:pPr>
+          </w:p>
+        </w:tc>
+        <w:tc>
+          <w:tcPr>
+            <w:tcW w:w="943" w:type="dxa"/>
+          </w:tcPr>
+          <w:p>
+            <w:pPr>
+              <w:jc w:val="center"/>
+            </w:pPr>
+          </w:p>
+        </w:tc>
+        <w:tc>
+          <w:tcPr>
+            <w:tcW w:w="1008" w:type="dxa"/>
+          </w:tcPr>
+          <w:p>
+            <w:pPr>
+              <w:jc w:val="center"/>
+            </w:pPr>
+          </w:p>
+        </w:tc>
+        <w:tc>
+          <w:tcPr>
+            <w:tcW w:w="1007" w:type="dxa"/>
+          </w:tcPr>
+          <w:p>
+            <w:pPr>
+              <w:jc w:val="center"/>
+            </w:pPr>
+          </w:p>
+        </w:tc>
+        <w:tc>
+          <w:tcPr>
+            <w:tcW w:w="1168" w:type="dxa"/>
+          </w:tcPr>
+          <w:p>
+            <w:pPr>
+              <w:jc w:val="center"/>
+            </w:pPr>
+          </w:p>
+        </w:tc>
+        <w:tc>
+          <w:tcPr>
+            <w:tcW w:w="669" w:type="dxa"/>
           </w:tcPr>
           <w:p>
             <w:pPr>

</xml_diff>

<commit_message>
Emulación GetReport de la parte de Hardware completa (por linea de comandos)
</commit_message>
<xml_diff>
--- a/Documentacion TFG/Horas.docx
+++ b/Documentacion TFG/Horas.docx
@@ -889,155 +889,161 @@
             <w:pPr>
               <w:jc w:val="center"/>
             </w:pPr>
+          </w:p>
+        </w:tc>
+        <w:tc>
+          <w:tcPr>
+            <w:tcW w:w="1168" w:type="dxa"/>
+          </w:tcPr>
+          <w:p>
+            <w:pPr>
+              <w:jc w:val="center"/>
+            </w:pPr>
+            <w:r>
+              <w:t>4h</w:t>
+            </w:r>
+          </w:p>
+        </w:tc>
+        <w:tc>
+          <w:tcPr>
+            <w:tcW w:w="669" w:type="dxa"/>
+          </w:tcPr>
+          <w:p>
+            <w:pPr>
+              <w:jc w:val="center"/>
+            </w:pPr>
+          </w:p>
+        </w:tc>
+      </w:tr>
+      <w:tr>
+        <w:tc>
+          <w:tcPr>
+            <w:tcW w:w="544" w:type="dxa"/>
+          </w:tcPr>
+          <w:p/>
+        </w:tc>
+        <w:tc>
+          <w:tcPr>
+            <w:tcW w:w="901" w:type="dxa"/>
+          </w:tcPr>
+          <w:p>
+            <w:pPr>
+              <w:jc w:val="center"/>
+            </w:pPr>
+            <w:r>
+              <w:t>14-03</w:t>
+            </w:r>
+          </w:p>
+        </w:tc>
+        <w:tc>
+          <w:tcPr>
+            <w:tcW w:w="1003" w:type="dxa"/>
+          </w:tcPr>
+          <w:p>
+            <w:pPr>
+              <w:jc w:val="center"/>
+            </w:pPr>
+            <w:r>
+              <w:t>15</w:t>
+            </w:r>
+          </w:p>
+        </w:tc>
+        <w:tc>
+          <w:tcPr>
+            <w:tcW w:w="1251" w:type="dxa"/>
+          </w:tcPr>
+          <w:p>
+            <w:pPr>
+              <w:jc w:val="center"/>
+            </w:pPr>
+            <w:r>
+              <w:t>16</w:t>
+            </w:r>
+          </w:p>
+        </w:tc>
+        <w:tc>
+          <w:tcPr>
+            <w:tcW w:w="943" w:type="dxa"/>
+          </w:tcPr>
+          <w:p>
+            <w:pPr>
+              <w:jc w:val="center"/>
+            </w:pPr>
+            <w:r>
+              <w:t>17</w:t>
+            </w:r>
+          </w:p>
+        </w:tc>
+        <w:tc>
+          <w:tcPr>
+            <w:tcW w:w="1008" w:type="dxa"/>
+          </w:tcPr>
+          <w:p>
+            <w:pPr>
+              <w:jc w:val="center"/>
+            </w:pPr>
+            <w:r>
+              <w:t>18</w:t>
+            </w:r>
+          </w:p>
+        </w:tc>
+        <w:tc>
+          <w:tcPr>
+            <w:tcW w:w="1007" w:type="dxa"/>
+          </w:tcPr>
+          <w:p>
+            <w:pPr>
+              <w:jc w:val="center"/>
+            </w:pPr>
+            <w:r>
+              <w:t>19</w:t>
+            </w:r>
+          </w:p>
+        </w:tc>
+        <w:tc>
+          <w:tcPr>
+            <w:tcW w:w="1168" w:type="dxa"/>
+          </w:tcPr>
+          <w:p>
+            <w:pPr>
+              <w:jc w:val="center"/>
+            </w:pPr>
+            <w:r>
+              <w:t>20</w:t>
+            </w:r>
+          </w:p>
+        </w:tc>
+        <w:tc>
+          <w:tcPr>
+            <w:tcW w:w="669" w:type="dxa"/>
+          </w:tcPr>
+          <w:p>
+            <w:pPr>
+              <w:jc w:val="center"/>
+            </w:pPr>
+          </w:p>
+        </w:tc>
+      </w:tr>
+      <w:tr>
+        <w:tc>
+          <w:tcPr>
+            <w:tcW w:w="544" w:type="dxa"/>
+          </w:tcPr>
+          <w:p/>
+        </w:tc>
+        <w:tc>
+          <w:tcPr>
+            <w:tcW w:w="901" w:type="dxa"/>
+          </w:tcPr>
+          <w:p>
+            <w:pPr>
+              <w:jc w:val="center"/>
+            </w:pPr>
+            <w:r>
+              <w:t>3h</w:t>
+            </w:r>
             <w:bookmarkStart w:id="0" w:name="_GoBack"/>
             <w:bookmarkEnd w:id="0"/>
-          </w:p>
-        </w:tc>
-        <w:tc>
-          <w:tcPr>
-            <w:tcW w:w="1168" w:type="dxa"/>
-          </w:tcPr>
-          <w:p>
-            <w:pPr>
-              <w:jc w:val="center"/>
-            </w:pPr>
-          </w:p>
-        </w:tc>
-        <w:tc>
-          <w:tcPr>
-            <w:tcW w:w="669" w:type="dxa"/>
-          </w:tcPr>
-          <w:p>
-            <w:pPr>
-              <w:jc w:val="center"/>
-            </w:pPr>
-          </w:p>
-        </w:tc>
-      </w:tr>
-      <w:tr>
-        <w:tc>
-          <w:tcPr>
-            <w:tcW w:w="544" w:type="dxa"/>
-          </w:tcPr>
-          <w:p/>
-        </w:tc>
-        <w:tc>
-          <w:tcPr>
-            <w:tcW w:w="901" w:type="dxa"/>
-          </w:tcPr>
-          <w:p>
-            <w:pPr>
-              <w:jc w:val="center"/>
-            </w:pPr>
-            <w:r>
-              <w:t>14-03</w:t>
-            </w:r>
-          </w:p>
-        </w:tc>
-        <w:tc>
-          <w:tcPr>
-            <w:tcW w:w="1003" w:type="dxa"/>
-          </w:tcPr>
-          <w:p>
-            <w:pPr>
-              <w:jc w:val="center"/>
-            </w:pPr>
-            <w:r>
-              <w:t>15</w:t>
-            </w:r>
-          </w:p>
-        </w:tc>
-        <w:tc>
-          <w:tcPr>
-            <w:tcW w:w="1251" w:type="dxa"/>
-          </w:tcPr>
-          <w:p>
-            <w:pPr>
-              <w:jc w:val="center"/>
-            </w:pPr>
-            <w:r>
-              <w:t>16</w:t>
-            </w:r>
-          </w:p>
-        </w:tc>
-        <w:tc>
-          <w:tcPr>
-            <w:tcW w:w="943" w:type="dxa"/>
-          </w:tcPr>
-          <w:p>
-            <w:pPr>
-              <w:jc w:val="center"/>
-            </w:pPr>
-            <w:r>
-              <w:t>17</w:t>
-            </w:r>
-          </w:p>
-        </w:tc>
-        <w:tc>
-          <w:tcPr>
-            <w:tcW w:w="1008" w:type="dxa"/>
-          </w:tcPr>
-          <w:p>
-            <w:pPr>
-              <w:jc w:val="center"/>
-            </w:pPr>
-            <w:r>
-              <w:t>18</w:t>
-            </w:r>
-          </w:p>
-        </w:tc>
-        <w:tc>
-          <w:tcPr>
-            <w:tcW w:w="1007" w:type="dxa"/>
-          </w:tcPr>
-          <w:p>
-            <w:pPr>
-              <w:jc w:val="center"/>
-            </w:pPr>
-            <w:r>
-              <w:t>19</w:t>
-            </w:r>
-          </w:p>
-        </w:tc>
-        <w:tc>
-          <w:tcPr>
-            <w:tcW w:w="1168" w:type="dxa"/>
-          </w:tcPr>
-          <w:p>
-            <w:pPr>
-              <w:jc w:val="center"/>
-            </w:pPr>
-            <w:r>
-              <w:t>20</w:t>
-            </w:r>
-          </w:p>
-        </w:tc>
-        <w:tc>
-          <w:tcPr>
-            <w:tcW w:w="669" w:type="dxa"/>
-          </w:tcPr>
-          <w:p>
-            <w:pPr>
-              <w:jc w:val="center"/>
-            </w:pPr>
-          </w:p>
-        </w:tc>
-      </w:tr>
-      <w:tr>
-        <w:tc>
-          <w:tcPr>
-            <w:tcW w:w="544" w:type="dxa"/>
-          </w:tcPr>
-          <w:p/>
-        </w:tc>
-        <w:tc>
-          <w:tcPr>
-            <w:tcW w:w="901" w:type="dxa"/>
-          </w:tcPr>
-          <w:p>
-            <w:pPr>
-              <w:jc w:val="center"/>
-            </w:pPr>
           </w:p>
         </w:tc>
         <w:tc>

</xml_diff>

<commit_message>
Preparación Reporte de Software (no está terminado)
</commit_message>
<xml_diff>
--- a/Documentacion TFG/Horas.docx
+++ b/Documentacion TFG/Horas.docx
@@ -1042,28 +1042,31 @@
             <w:r>
               <w:t>3h</w:t>
             </w:r>
+          </w:p>
+        </w:tc>
+        <w:tc>
+          <w:tcPr>
+            <w:tcW w:w="1003" w:type="dxa"/>
+          </w:tcPr>
+          <w:p>
+            <w:pPr>
+              <w:jc w:val="center"/>
+            </w:pPr>
+          </w:p>
+        </w:tc>
+        <w:tc>
+          <w:tcPr>
+            <w:tcW w:w="1251" w:type="dxa"/>
+          </w:tcPr>
+          <w:p>
+            <w:pPr>
+              <w:jc w:val="center"/>
+            </w:pPr>
+            <w:r>
+              <w:t>1h</w:t>
+            </w:r>
             <w:bookmarkStart w:id="0" w:name="_GoBack"/>
             <w:bookmarkEnd w:id="0"/>
-          </w:p>
-        </w:tc>
-        <w:tc>
-          <w:tcPr>
-            <w:tcW w:w="1003" w:type="dxa"/>
-          </w:tcPr>
-          <w:p>
-            <w:pPr>
-              <w:jc w:val="center"/>
-            </w:pPr>
-          </w:p>
-        </w:tc>
-        <w:tc>
-          <w:tcPr>
-            <w:tcW w:w="1251" w:type="dxa"/>
-          </w:tcPr>
-          <w:p>
-            <w:pPr>
-              <w:jc w:val="center"/>
-            </w:pPr>
           </w:p>
         </w:tc>
         <w:tc>

</xml_diff>

<commit_message>
Reporte Hardware y Software presentable
</commit_message>
<xml_diff>
--- a/Documentacion TFG/Horas.docx
+++ b/Documentacion TFG/Horas.docx
@@ -912,6 +912,11 @@
             <w:pPr>
               <w:jc w:val="center"/>
             </w:pPr>
+            <w:r>
+              <w:t>10</w:t>
+            </w:r>
+            <w:bookmarkStart w:id="0" w:name="_GoBack"/>
+            <w:bookmarkEnd w:id="0"/>
           </w:p>
         </w:tc>
       </w:tr>
@@ -1065,8 +1070,6 @@
             <w:r>
               <w:t>1h</w:t>
             </w:r>
-            <w:bookmarkStart w:id="0" w:name="_GoBack"/>
-            <w:bookmarkEnd w:id="0"/>
           </w:p>
         </w:tc>
         <w:tc>
@@ -1107,6 +1110,9 @@
             <w:pPr>
               <w:jc w:val="center"/>
             </w:pPr>
+            <w:r>
+              <w:t>3h</w:t>
+            </w:r>
           </w:p>
         </w:tc>
         <w:tc>
@@ -1117,6 +1123,9 @@
             <w:pPr>
               <w:jc w:val="center"/>
             </w:pPr>
+            <w:r>
+              <w:t>7</w:t>
+            </w:r>
           </w:p>
         </w:tc>
       </w:tr>

</xml_diff>